<commit_message>
Start writing assignment1 report. matrix addition complete. Now at matrix multilication.
</commit_message>
<xml_diff>
--- a/Assignment1/Assignment_1.docx
+++ b/Assignment1/Assignment_1.docx
@@ -118,8 +118,6 @@
         </w:rPr>
         <w:t>Wednesday</w:t>
       </w:r>
-      <w:bookmarkStart w:id="0" w:name="_GoBack"/>
-      <w:bookmarkEnd w:id="0"/>
       <w:r>
         <w:rPr>
           <w:b/>
@@ -2127,6 +2125,113 @@
           <w:szCs w:val="24"/>
           <w:highlight w:val="yellow"/>
         </w:rPr>
+        <w:t>matmul.</w:t>
+      </w:r>
+      <w:bookmarkStart w:id="0" w:name="_GoBack"/>
+      <w:bookmarkEnd w:id="0"/>
+      <w:r>
+        <w:rPr>
+          <w:color w:val="000000"/>
+          <w:sz w:val="24"/>
+          <w:szCs w:val="24"/>
+          <w:highlight w:val="yellow"/>
+        </w:rPr>
+        <w:t>c</w:t>
+      </w:r>
+      <w:proofErr w:type="spellEnd"/>
+      <w:r>
+        <w:rPr>
+          <w:color w:val="000000"/>
+          <w:sz w:val="24"/>
+          <w:szCs w:val="24"/>
+          <w:highlight w:val="yellow"/>
+        </w:rPr>
+        <w:t xml:space="preserve"> with –O0</w:t>
+      </w:r>
+      <w:r>
+        <w:rPr>
+          <w:color w:val="000000"/>
+          <w:sz w:val="24"/>
+          <w:szCs w:val="24"/>
+          <w:highlight w:val="yellow"/>
+        </w:rPr>
+        <w:t xml:space="preserve"> and –O3</w:t>
+      </w:r>
+      <w:r>
+        <w:rPr>
+          <w:color w:val="000000"/>
+          <w:sz w:val="24"/>
+          <w:szCs w:val="24"/>
+          <w:highlight w:val="yellow"/>
+        </w:rPr>
+        <w:t xml:space="preserve"> optimization flags for </w:t>
+      </w:r>
+      <w:proofErr w:type="spellStart"/>
+      <w:r>
+        <w:rPr>
+          <w:color w:val="000000"/>
+          <w:sz w:val="24"/>
+          <w:szCs w:val="24"/>
+          <w:highlight w:val="yellow"/>
+        </w:rPr>
+        <w:t>gcc</w:t>
+      </w:r>
+      <w:proofErr w:type="spellEnd"/>
+      <w:r>
+        <w:rPr>
+          <w:color w:val="000000"/>
+          <w:sz w:val="24"/>
+          <w:szCs w:val="24"/>
+          <w:highlight w:val="yellow"/>
+        </w:rPr>
+        <w:t>, Figure 2 reports execution time</w:t>
+      </w:r>
+      <w:r>
+        <w:rPr>
+          <w:color w:val="000000"/>
+          <w:sz w:val="24"/>
+          <w:szCs w:val="24"/>
+          <w:highlight w:val="yellow"/>
+        </w:rPr>
+        <w:t xml:space="preserve">s in </w:t>
+      </w:r>
+      <w:proofErr w:type="spellStart"/>
+      <w:r>
+        <w:rPr>
+          <w:color w:val="000000"/>
+          <w:sz w:val="24"/>
+          <w:szCs w:val="24"/>
+          <w:highlight w:val="yellow"/>
+        </w:rPr>
+        <w:t>ms</w:t>
+      </w:r>
+      <w:proofErr w:type="spellEnd"/>
+      <w:r>
+        <w:rPr>
+          <w:color w:val="000000"/>
+          <w:sz w:val="24"/>
+          <w:szCs w:val="24"/>
+          <w:highlight w:val="yellow"/>
+        </w:rPr>
+        <w:t xml:space="preserve"> for matrix multiplication </w:t>
+      </w:r>
+      <w:r>
+        <w:rPr>
+          <w:color w:val="000000"/>
+          <w:sz w:val="24"/>
+          <w:szCs w:val="24"/>
+          <w:highlight w:val="yellow"/>
+        </w:rPr>
+        <w:t xml:space="preserve">when compile your </w:t>
+      </w:r>
+      <w:proofErr w:type="spellStart"/>
+      <w:r>
+        <w:rPr>
+          <w:color w:val="000000"/>
+          <w:sz w:val="24"/>
+          <w:szCs w:val="24"/>
+          <w:highlight w:val="yellow"/>
+        </w:rPr>
         <w:t>matmul.c</w:t>
       </w:r>
       <w:proofErr w:type="spellEnd"/>
@@ -2137,7 +2242,7 @@
           <w:szCs w:val="24"/>
           <w:highlight w:val="yellow"/>
         </w:rPr>
-        <w:t xml:space="preserve"> with –O0</w:t>
+        <w:t xml:space="preserve"> with –O0 </w:t>
       </w:r>
       <w:r>
         <w:rPr>
@@ -2146,7 +2251,7 @@
           <w:szCs w:val="24"/>
           <w:highlight w:val="yellow"/>
         </w:rPr>
-        <w:t xml:space="preserve"> and –O3</w:t>
+        <w:t xml:space="preserve">and –O3 </w:t>
       </w:r>
       <w:r>
         <w:rPr>
@@ -2155,7 +2260,7 @@
           <w:szCs w:val="24"/>
           <w:highlight w:val="yellow"/>
         </w:rPr>
-        <w:t xml:space="preserve"> optimization flags for </w:t>
+        <w:t xml:space="preserve">optimization flags for </w:t>
       </w:r>
       <w:proofErr w:type="spellStart"/>
       <w:r>
@@ -2175,8 +2280,9 @@
           <w:szCs w:val="24"/>
           <w:highlight w:val="yellow"/>
         </w:rPr>
-        <w:t>, Figure 2 reports execution time</w:t>
-      </w:r>
+        <w:t xml:space="preserve">, Figure 3 report execution time in </w:t>
+      </w:r>
+      <w:proofErr w:type="spellStart"/>
       <w:r>
         <w:rPr>
           <w:color w:val="000000"/>
@@ -2184,7 +2290,26 @@
           <w:szCs w:val="24"/>
           <w:highlight w:val="yellow"/>
         </w:rPr>
-        <w:t xml:space="preserve">s in </w:t>
+        <w:t>ms</w:t>
+      </w:r>
+      <w:proofErr w:type="spellEnd"/>
+      <w:r>
+        <w:rPr>
+          <w:color w:val="000000"/>
+          <w:sz w:val="24"/>
+          <w:szCs w:val="24"/>
+          <w:highlight w:val="yellow"/>
+        </w:rPr>
+        <w:t xml:space="preserve"> for matrix vector addition</w:t>
+      </w:r>
+      <w:r>
+        <w:rPr>
+          <w:color w:val="000000"/>
+          <w:sz w:val="24"/>
+          <w:szCs w:val="24"/>
+          <w:highlight w:val="yellow"/>
+        </w:rPr>
+        <w:t xml:space="preserve"> when compile your </w:t>
       </w:r>
       <w:proofErr w:type="spellStart"/>
       <w:r>
@@ -2194,7 +2319,7 @@
           <w:szCs w:val="24"/>
           <w:highlight w:val="yellow"/>
         </w:rPr>
-        <w:t>ms</w:t>
+        <w:t>matmul.c</w:t>
       </w:r>
       <w:proofErr w:type="spellEnd"/>
       <w:r>
@@ -2204,7 +2329,7 @@
           <w:szCs w:val="24"/>
           <w:highlight w:val="yellow"/>
         </w:rPr>
-        <w:t xml:space="preserve"> for matrix multiplication </w:t>
+        <w:t xml:space="preserve"> with </w:t>
       </w:r>
       <w:r>
         <w:rPr>
@@ -2213,7 +2338,16 @@
           <w:szCs w:val="24"/>
           <w:highlight w:val="yellow"/>
         </w:rPr>
-        <w:t xml:space="preserve">when compile your </w:t>
+        <w:t xml:space="preserve">–O0 and </w:t>
+      </w:r>
+      <w:r>
+        <w:rPr>
+          <w:color w:val="000000"/>
+          <w:sz w:val="24"/>
+          <w:szCs w:val="24"/>
+          <w:highlight w:val="yellow"/>
+        </w:rPr>
+        <w:t xml:space="preserve">–O3 optimization flags for </w:t>
       </w:r>
       <w:proofErr w:type="spellStart"/>
       <w:r>
@@ -2223,7 +2357,7 @@
           <w:szCs w:val="24"/>
           <w:highlight w:val="yellow"/>
         </w:rPr>
-        <w:t>matmul.c</w:t>
+        <w:t>gcc</w:t>
       </w:r>
       <w:proofErr w:type="spellEnd"/>
       <w:r>
@@ -2233,7 +2367,7 @@
           <w:szCs w:val="24"/>
           <w:highlight w:val="yellow"/>
         </w:rPr>
-        <w:t xml:space="preserve"> with –O0 </w:t>
+        <w:t>.</w:t>
       </w:r>
       <w:r>
         <w:rPr>
@@ -2242,7 +2376,7 @@
           <w:szCs w:val="24"/>
           <w:highlight w:val="yellow"/>
         </w:rPr>
-        <w:t xml:space="preserve">and –O3 </w:t>
+        <w:t xml:space="preserve"> </w:t>
       </w:r>
       <w:r>
         <w:rPr>
@@ -2251,9 +2385,8 @@
           <w:szCs w:val="24"/>
           <w:highlight w:val="yellow"/>
         </w:rPr>
-        <w:t xml:space="preserve">optimization flags for </w:t>
-      </w:r>
-      <w:proofErr w:type="spellStart"/>
+        <w:t>I</w:t>
+      </w:r>
       <w:r>
         <w:rPr>
           <w:color w:val="000000"/>
@@ -2261,9 +2394,8 @@
           <w:szCs w:val="24"/>
           <w:highlight w:val="yellow"/>
         </w:rPr>
-        <w:t>gcc</w:t>
-      </w:r>
-      <w:proofErr w:type="spellEnd"/>
+        <w:t xml:space="preserve"> included Figure</w:t>
+      </w:r>
       <w:r>
         <w:rPr>
           <w:color w:val="000000"/>
@@ -2271,9 +2403,8 @@
           <w:szCs w:val="24"/>
           <w:highlight w:val="yellow"/>
         </w:rPr>
-        <w:t xml:space="preserve">, Figure 3 report execution time in </w:t>
-      </w:r>
-      <w:proofErr w:type="spellStart"/>
+        <w:t xml:space="preserve"> sample</w:t>
+      </w:r>
       <w:r>
         <w:rPr>
           <w:color w:val="000000"/>
@@ -2281,9 +2412,8 @@
           <w:szCs w:val="24"/>
           <w:highlight w:val="yellow"/>
         </w:rPr>
-        <w:t>ms</w:t>
-      </w:r>
-      <w:proofErr w:type="spellEnd"/>
+        <w:t>s</w:t>
+      </w:r>
       <w:r>
         <w:rPr>
           <w:color w:val="000000"/>
@@ -2291,7 +2421,7 @@
           <w:szCs w:val="24"/>
           <w:highlight w:val="yellow"/>
         </w:rPr>
-        <w:t xml:space="preserve"> for matrix vector addition</w:t>
+        <w:t xml:space="preserve"> (</w:t>
       </w:r>
       <w:r>
         <w:rPr>
@@ -2300,9 +2430,8 @@
           <w:szCs w:val="24"/>
           <w:highlight w:val="yellow"/>
         </w:rPr>
-        <w:t xml:space="preserve"> when compile your </w:t>
-      </w:r>
-      <w:proofErr w:type="spellStart"/>
+        <w:t>using</w:t>
+      </w:r>
       <w:r>
         <w:rPr>
           <w:color w:val="000000"/>
@@ -2310,9 +2439,8 @@
           <w:szCs w:val="24"/>
           <w:highlight w:val="yellow"/>
         </w:rPr>
-        <w:t>matmul.c</w:t>
-      </w:r>
-      <w:proofErr w:type="spellEnd"/>
+        <w:t xml:space="preserve"> dummy values) </w:t>
+      </w:r>
       <w:r>
         <w:rPr>
           <w:color w:val="000000"/>
@@ -2320,7 +2448,7 @@
           <w:szCs w:val="24"/>
           <w:highlight w:val="yellow"/>
         </w:rPr>
-        <w:t xml:space="preserve"> with </w:t>
+        <w:t xml:space="preserve">generated from an Excel sheet </w:t>
       </w:r>
       <w:r>
         <w:rPr>
@@ -2329,7 +2457,7 @@
           <w:szCs w:val="24"/>
           <w:highlight w:val="yellow"/>
         </w:rPr>
-        <w:t xml:space="preserve">–O0 and </w:t>
+        <w:t xml:space="preserve">for your reference. </w:t>
       </w:r>
       <w:r>
         <w:rPr>
@@ -2338,9 +2466,8 @@
           <w:szCs w:val="24"/>
           <w:highlight w:val="yellow"/>
         </w:rPr>
-        <w:t xml:space="preserve">–O3 optimization flags for </w:t>
-      </w:r>
-      <w:proofErr w:type="spellStart"/>
+        <w:t>The excel sheet is provided so you can simply input your execution results a</w:t>
+      </w:r>
       <w:r>
         <w:rPr>
           <w:color w:val="000000"/>
@@ -2348,9 +2475,8 @@
           <w:szCs w:val="24"/>
           <w:highlight w:val="yellow"/>
         </w:rPr>
-        <w:t>gcc</w:t>
-      </w:r>
-      <w:proofErr w:type="spellEnd"/>
+        <w:t>nd the figure</w:t>
+      </w:r>
       <w:r>
         <w:rPr>
           <w:color w:val="000000"/>
@@ -2358,7 +2484,7 @@
           <w:szCs w:val="24"/>
           <w:highlight w:val="yellow"/>
         </w:rPr>
-        <w:t>.</w:t>
+        <w:t xml:space="preserve"> will be automatically populated and generated by Excel. </w:t>
       </w:r>
       <w:r>
         <w:rPr>
@@ -2371,130 +2497,23 @@
       </w:r>
       <w:r>
         <w:rPr>
+          <w:i/>
+          <w:color w:val="000000"/>
+          <w:sz w:val="24"/>
+          <w:szCs w:val="24"/>
+          <w:highlight w:val="red"/>
+        </w:rPr>
+        <w:t>In your report, you should explain the reasons of the performance differences between different matrix storage types (row major or column major) and the reasons of performance differences between –O0 and –O3 optimization flags</w:t>
+      </w:r>
+      <w:r>
+        <w:rPr>
+          <w:i/>
           <w:color w:val="000000"/>
           <w:sz w:val="24"/>
           <w:szCs w:val="24"/>
           <w:highlight w:val="yellow"/>
         </w:rPr>
-        <w:t>I</w:t>
-      </w:r>
-      <w:r>
-        <w:rPr>
-          <w:color w:val="000000"/>
-          <w:sz w:val="24"/>
-          <w:szCs w:val="24"/>
-          <w:highlight w:val="yellow"/>
-        </w:rPr>
-        <w:t xml:space="preserve"> included Figure</w:t>
-      </w:r>
-      <w:r>
-        <w:rPr>
-          <w:color w:val="000000"/>
-          <w:sz w:val="24"/>
-          <w:szCs w:val="24"/>
-          <w:highlight w:val="yellow"/>
-        </w:rPr>
-        <w:t xml:space="preserve"> sample</w:t>
-      </w:r>
-      <w:r>
-        <w:rPr>
-          <w:color w:val="000000"/>
-          <w:sz w:val="24"/>
-          <w:szCs w:val="24"/>
-          <w:highlight w:val="yellow"/>
-        </w:rPr>
-        <w:t>s</w:t>
-      </w:r>
-      <w:r>
-        <w:rPr>
-          <w:color w:val="000000"/>
-          <w:sz w:val="24"/>
-          <w:szCs w:val="24"/>
-          <w:highlight w:val="yellow"/>
-        </w:rPr>
-        <w:t xml:space="preserve"> (</w:t>
-      </w:r>
-      <w:r>
-        <w:rPr>
-          <w:color w:val="000000"/>
-          <w:sz w:val="24"/>
-          <w:szCs w:val="24"/>
-          <w:highlight w:val="yellow"/>
-        </w:rPr>
-        <w:t>using</w:t>
-      </w:r>
-      <w:r>
-        <w:rPr>
-          <w:color w:val="000000"/>
-          <w:sz w:val="24"/>
-          <w:szCs w:val="24"/>
-          <w:highlight w:val="yellow"/>
-        </w:rPr>
-        <w:t xml:space="preserve"> dummy values) </w:t>
-      </w:r>
-      <w:r>
-        <w:rPr>
-          <w:color w:val="000000"/>
-          <w:sz w:val="24"/>
-          <w:szCs w:val="24"/>
-          <w:highlight w:val="yellow"/>
-        </w:rPr>
-        <w:t xml:space="preserve">generated from an Excel sheet </w:t>
-      </w:r>
-      <w:r>
-        <w:rPr>
-          <w:color w:val="000000"/>
-          <w:sz w:val="24"/>
-          <w:szCs w:val="24"/>
-          <w:highlight w:val="yellow"/>
-        </w:rPr>
-        <w:t xml:space="preserve">for your reference. </w:t>
-      </w:r>
-      <w:r>
-        <w:rPr>
-          <w:color w:val="000000"/>
-          <w:sz w:val="24"/>
-          <w:szCs w:val="24"/>
-          <w:highlight w:val="yellow"/>
-        </w:rPr>
-        <w:t>The excel sheet is provided so you can simply input your execution results a</w:t>
-      </w:r>
-      <w:r>
-        <w:rPr>
-          <w:color w:val="000000"/>
-          <w:sz w:val="24"/>
-          <w:szCs w:val="24"/>
-          <w:highlight w:val="yellow"/>
-        </w:rPr>
-        <w:t>nd the figure</w:t>
-      </w:r>
-      <w:r>
-        <w:rPr>
-          <w:color w:val="000000"/>
-          <w:sz w:val="24"/>
-          <w:szCs w:val="24"/>
-          <w:highlight w:val="yellow"/>
-        </w:rPr>
-        <w:t xml:space="preserve"> will be automatically populated and generated by Excel. </w:t>
-      </w:r>
-      <w:r>
-        <w:rPr>
-          <w:color w:val="000000"/>
-          <w:sz w:val="24"/>
-          <w:szCs w:val="24"/>
-          <w:highlight w:val="yellow"/>
-        </w:rPr>
-        <w:t xml:space="preserve"> </w:t>
-      </w:r>
-      <w:r>
-        <w:rPr>
-          <w:i/>
-          <w:color w:val="000000"/>
-          <w:sz w:val="24"/>
-          <w:szCs w:val="24"/>
-          <w:highlight w:val="yellow"/>
-        </w:rPr>
-        <w:t xml:space="preserve">In your report, you should explain the reasons of the performance differences between different matrix storage types (row major or column major) and the reasons of performance differences between –O0 and –O3 optimization flags (check </w:t>
+        <w:t xml:space="preserve"> (check </w:t>
       </w:r>
       <w:proofErr w:type="spellStart"/>
       <w:r>
@@ -3263,7 +3282,7 @@
   <w:abstractNum w:abstractNumId="0">
     <w:nsid w:val="FFFFFF1D"/>
     <w:multiLevelType w:val="multilevel"/>
-    <w:tmpl w:val="DA56BA88"/>
+    <w:tmpl w:val="B4220712"/>
     <w:lvl w:ilvl="0">
       <w:start w:val="1"/>
       <w:numFmt w:val="bullet"/>

</xml_diff>